<commit_message>
added new code chunk in Rmd file
</commit_message>
<xml_diff>
--- a/report2.docx
+++ b/report2.docx
@@ -79,6 +79,268 @@
       <w:bookmarkEnd w:id="22"/>
       <w:r>
         <w:t xml:space="preserve">Tables</w:t>
+      </w:r>
+    </w:p>
+    <w:p>
+      <w:r>
+        <w:t xml:space="preserve">\begin{footnotesize}</w:t>
+      </w:r>
+    </w:p>
+    <w:p>
+      <w:pPr>
+        <w:pStyle w:val="SourceCode"/>
+      </w:pPr>
+      <w:r>
+        <w:rPr>
+          <w:rStyle w:val="KeywordTok"/>
+        </w:rPr>
+        <w:t xml:space="preserve">library</w:t>
+      </w:r>
+      <w:r>
+        <w:rPr>
+          <w:rStyle w:val="NormalTok"/>
+        </w:rPr>
+        <w:t xml:space="preserve">(xtable)</w:t>
+      </w:r>
+      <w:r>
+        <w:br w:type="textWrapping"/>
+      </w:r>
+      <w:r>
+        <w:rPr>
+          <w:rStyle w:val="KeywordTok"/>
+        </w:rPr>
+        <w:t xml:space="preserve">options</w:t>
+      </w:r>
+      <w:r>
+        <w:rPr>
+          <w:rStyle w:val="NormalTok"/>
+        </w:rPr>
+        <w:t xml:space="preserve">(</w:t>
+      </w:r>
+      <w:r>
+        <w:rPr>
+          <w:rStyle w:val="DataTypeTok"/>
+        </w:rPr>
+        <w:t xml:space="preserve">xtable.comment =</w:t>
+      </w:r>
+      <w:r>
+        <w:rPr>
+          <w:rStyle w:val="NormalTok"/>
+        </w:rPr>
+        <w:t xml:space="preserve"> </w:t>
+      </w:r>
+      <w:r>
+        <w:rPr>
+          <w:rStyle w:val="OtherTok"/>
+        </w:rPr>
+        <w:t xml:space="preserve">FALSE</w:t>
+      </w:r>
+      <w:r>
+        <w:rPr>
+          <w:rStyle w:val="NormalTok"/>
+        </w:rPr>
+        <w:t xml:space="preserve">)</w:t>
+      </w:r>
+      <w:r>
+        <w:br w:type="textWrapping"/>
+      </w:r>
+      <w:r>
+        <w:rPr>
+          <w:rStyle w:val="KeywordTok"/>
+        </w:rPr>
+        <w:t xml:space="preserve">options</w:t>
+      </w:r>
+      <w:r>
+        <w:rPr>
+          <w:rStyle w:val="NormalTok"/>
+        </w:rPr>
+        <w:t xml:space="preserve">(</w:t>
+      </w:r>
+      <w:r>
+        <w:rPr>
+          <w:rStyle w:val="DataTypeTok"/>
+        </w:rPr>
+        <w:t xml:space="preserve">xtable.booktabs =</w:t>
+      </w:r>
+      <w:r>
+        <w:rPr>
+          <w:rStyle w:val="NormalTok"/>
+        </w:rPr>
+        <w:t xml:space="preserve"> </w:t>
+      </w:r>
+      <w:r>
+        <w:rPr>
+          <w:rStyle w:val="OtherTok"/>
+        </w:rPr>
+        <w:t xml:space="preserve">TRUE</w:t>
+      </w:r>
+      <w:r>
+        <w:rPr>
+          <w:rStyle w:val="NormalTok"/>
+        </w:rPr>
+        <w:t xml:space="preserve">)</w:t>
+      </w:r>
+      <w:r>
+        <w:br w:type="textWrapping"/>
+      </w:r>
+      <w:r>
+        <w:rPr>
+          <w:rStyle w:val="NormalTok"/>
+        </w:rPr>
+        <w:t xml:space="preserve">EVPI &lt;-</w:t>
+      </w:r>
+      <w:r>
+        <w:rPr>
+          <w:rStyle w:val="StringTok"/>
+        </w:rPr>
+        <w:t xml:space="preserve"> </w:t>
+      </w:r>
+      <w:r>
+        <w:rPr>
+          <w:rStyle w:val="KeywordTok"/>
+        </w:rPr>
+        <w:t xml:space="preserve">cbind</w:t>
+      </w:r>
+      <w:r>
+        <w:rPr>
+          <w:rStyle w:val="NormalTok"/>
+        </w:rPr>
+        <w:t xml:space="preserve">(pEVPI)</w:t>
+      </w:r>
+      <w:r>
+        <w:br w:type="textWrapping"/>
+      </w:r>
+      <w:r>
+        <w:rPr>
+          <w:rStyle w:val="KeywordTok"/>
+        </w:rPr>
+        <w:t xml:space="preserve">colnames</w:t>
+      </w:r>
+      <w:r>
+        <w:rPr>
+          <w:rStyle w:val="NormalTok"/>
+        </w:rPr>
+        <w:t xml:space="preserve">(EVPI) &lt;-</w:t>
+      </w:r>
+      <w:r>
+        <w:rPr>
+          <w:rStyle w:val="StringTok"/>
+        </w:rPr>
+        <w:t xml:space="preserve"> "Partial\ EVPI"</w:t>
+      </w:r>
+      <w:r>
+        <w:br w:type="textWrapping"/>
+      </w:r>
+      <w:r>
+        <w:rPr>
+          <w:rStyle w:val="NormalTok"/>
+        </w:rPr>
+        <w:t xml:space="preserve">if(input$format ==</w:t>
+      </w:r>
+      <w:r>
+        <w:rPr>
+          <w:rStyle w:val="StringTok"/>
+        </w:rPr>
+        <w:t xml:space="preserve"> "PDF"</w:t>
+      </w:r>
+      <w:r>
+        <w:rPr>
+          <w:rStyle w:val="NormalTok"/>
+        </w:rPr>
+        <w:t xml:space="preserve">) {</w:t>
+      </w:r>
+      <w:r>
+        <w:br w:type="textWrapping"/>
+      </w:r>
+      <w:r>
+        <w:rPr>
+          <w:rStyle w:val="KeywordTok"/>
+        </w:rPr>
+        <w:t xml:space="preserve">xtable</w:t>
+      </w:r>
+      <w:r>
+        <w:rPr>
+          <w:rStyle w:val="NormalTok"/>
+        </w:rPr>
+        <w:t xml:space="preserve">(EVPI, </w:t>
+      </w:r>
+      <w:r>
+        <w:rPr>
+          <w:rStyle w:val="DataTypeTok"/>
+        </w:rPr>
+        <w:t xml:space="preserve">caption =</w:t>
+      </w:r>
+      <w:r>
+        <w:rPr>
+          <w:rStyle w:val="NormalTok"/>
+        </w:rPr>
+        <w:t xml:space="preserve"> </w:t>
+      </w:r>
+      <w:r>
+        <w:rPr>
+          <w:rStyle w:val="KeywordTok"/>
+        </w:rPr>
+        <w:t xml:space="preserve">paste</w:t>
+      </w:r>
+      <w:r>
+        <w:rPr>
+          <w:rStyle w:val="NormalTok"/>
+        </w:rPr>
+        <w:t xml:space="preserve">(</w:t>
+      </w:r>
+      <w:r>
+        <w:rPr>
+          <w:rStyle w:val="StringTok"/>
+        </w:rPr>
+        <w:t xml:space="preserve">"Partial EVPI values at lambda ="</w:t>
+      </w:r>
+      <w:r>
+        <w:rPr>
+          <w:rStyle w:val="NormalTok"/>
+        </w:rPr>
+        <w:t xml:space="preserve">, input$lambda))</w:t>
+      </w:r>
+      <w:r>
+        <w:br w:type="textWrapping"/>
+      </w:r>
+      <w:r>
+        <w:rPr>
+          <w:rStyle w:val="NormalTok"/>
+        </w:rPr>
+        <w:t xml:space="preserve">} else {</w:t>
+      </w:r>
+      <w:r>
+        <w:rPr>
+          <w:rStyle w:val="KeywordTok"/>
+        </w:rPr>
+        <w:t xml:space="preserve">print</w:t>
+      </w:r>
+      <w:r>
+        <w:rPr>
+          <w:rStyle w:val="NormalTok"/>
+        </w:rPr>
+        <w:t xml:space="preserve">(EVPI)}</w:t>
+      </w:r>
+    </w:p>
+    <w:p>
+      <w:pPr>
+        <w:pStyle w:val="SourceCode"/>
+      </w:pPr>
+      <w:r>
+        <w:rPr>
+          <w:rStyle w:val="VerbatimChar"/>
+        </w:rPr>
+        <w:t xml:space="preserve">    Partial EVPI</w:t>
+      </w:r>
+    </w:p>
+    <w:p>
+      <w:r>
+        <w:t xml:space="preserve">theta1 8.3915 theta2 12.0897 theta3 0.7066 theta4 1.1434 theta5 84.2479 theta6 717.2219 theta7 21.9611 theta8 0.0000 theta9 0.0000 theta10 18.7713 theta11 0.1535 theta12 0.0000 theta13 7.9685 theta14 315.5199 theta15 349.4340 theta16 569.2703 theta17 0.0000 theta18 0.0000 theta19 0.0000</w:t>
+      </w:r>
+    </w:p>
+    <w:p>
+      <w:r>
+        <w:t xml:space="preserve">\end{footnotesize}</w:t>
       </w:r>
     </w:p>
     <w:p>
@@ -360,7 +622,7 @@
     </w:lvl>
   </w:abstractNum>
   <w:abstractNum w:abstractNumId="990">
-    <w:nsid w:val="e6b35293"/>
+    <w:nsid w:val="9bd75597"/>
     <w:multiLevelType w:val="multilevel"/>
     <w:lvl w:ilvl="0">
       <w:numFmt w:val="bullet"/>

</xml_diff>